<commit_message>
Update Izvestaj o defektima - The four of a kind.docx
</commit_message>
<xml_diff>
--- a/Izvestaj o defektima - The four of a kind.docx
+++ b/Izvestaj o defektima - The four of a kind.docx
@@ -316,8 +316,8 @@
             <w:r>
               <w:fldChar w:fldCharType="separate"/>
             </w:r>
-            <w:bookmarkStart w:id="2" w:name="Text121"/>
-            <w:bookmarkStart w:id="3" w:name="__Fieldmark__6686_630830294"/>
+            <w:bookmarkStart w:id="2" w:name="__Fieldmark__6686_630830294"/>
+            <w:bookmarkStart w:id="3" w:name="Text121"/>
             <w:bookmarkEnd w:id="2"/>
             <w:bookmarkEnd w:id="3"/>
             <w:r>
@@ -421,8 +421,8 @@
             <w:r>
               <w:fldChar w:fldCharType="separate"/>
             </w:r>
-            <w:bookmarkStart w:id="5" w:name="__Fieldmark__4205_630830294"/>
-            <w:bookmarkStart w:id="6" w:name="__Fieldmark__6703_630830294"/>
+            <w:bookmarkStart w:id="5" w:name="__Fieldmark__6703_630830294"/>
+            <w:bookmarkStart w:id="6" w:name="__Fieldmark__4205_630830294"/>
             <w:bookmarkEnd w:id="5"/>
             <w:bookmarkEnd w:id="6"/>
             <w:r>
@@ -2104,6 +2104,12 @@
                 <w:sz w:val="18"/>
               </w:rPr>
             </w:pPr>
+            <w:r>
+              <w:rPr>
+                <w:sz w:val="18"/>
+              </w:rPr>
+              <w:t>M</w:t>
+            </w:r>
           </w:p>
         </w:tc>
         <w:tc>
@@ -3225,8 +3231,6 @@
               </w:rPr>
               <w:t>X</w:t>
             </w:r>
-            <w:bookmarkStart w:id="11" w:name="_GoBack"/>
-            <w:bookmarkEnd w:id="11"/>
           </w:p>
         </w:tc>
         <w:tc>
@@ -3447,6 +3451,12 @@
                 <w:sz w:val="18"/>
               </w:rPr>
             </w:pPr>
+            <w:r>
+              <w:rPr>
+                <w:sz w:val="18"/>
+              </w:rPr>
+              <w:t>N</w:t>
+            </w:r>
           </w:p>
         </w:tc>
         <w:tc>
@@ -3658,6 +3668,9 @@
               <w:ind w:left="-90" w:right="-108"/>
               <w:jc w:val="center"/>
             </w:pPr>
+            <w:r>
+              <w:t>N</w:t>
+            </w:r>
           </w:p>
         </w:tc>
         <w:tc>
@@ -3884,6 +3897,14 @@
                 <w:sz w:val="18"/>
               </w:rPr>
             </w:pPr>
+            <w:r>
+              <w:rPr>
+                <w:sz w:val="18"/>
+              </w:rPr>
+              <w:t>M</w:t>
+            </w:r>
+            <w:bookmarkStart w:id="11" w:name="_GoBack"/>
+            <w:bookmarkEnd w:id="11"/>
           </w:p>
         </w:tc>
         <w:tc>
@@ -4104,6 +4125,13 @@
                 <w:szCs w:val="18"/>
               </w:rPr>
             </w:pPr>
+            <w:r>
+              <w:rPr>
+                <w:sz w:val="18"/>
+                <w:szCs w:val="18"/>
+              </w:rPr>
+              <w:t>F</w:t>
+            </w:r>
           </w:p>
         </w:tc>
         <w:tc>
@@ -4326,6 +4354,13 @@
                 <w:szCs w:val="18"/>
               </w:rPr>
             </w:pPr>
+            <w:r>
+              <w:rPr>
+                <w:sz w:val="18"/>
+                <w:szCs w:val="18"/>
+              </w:rPr>
+              <w:t>F</w:t>
+            </w:r>
           </w:p>
         </w:tc>
         <w:tc>
@@ -4548,6 +4583,13 @@
                 <w:szCs w:val="18"/>
               </w:rPr>
             </w:pPr>
+            <w:r>
+              <w:rPr>
+                <w:sz w:val="18"/>
+                <w:szCs w:val="18"/>
+              </w:rPr>
+              <w:t>M</w:t>
+            </w:r>
           </w:p>
         </w:tc>
         <w:tc>
@@ -4770,6 +4812,13 @@
                 <w:szCs w:val="18"/>
               </w:rPr>
             </w:pPr>
+            <w:r>
+              <w:rPr>
+                <w:sz w:val="18"/>
+                <w:szCs w:val="18"/>
+              </w:rPr>
+              <w:t>N</w:t>
+            </w:r>
           </w:p>
         </w:tc>
         <w:tc>
@@ -4992,6 +5041,13 @@
                 <w:szCs w:val="18"/>
               </w:rPr>
             </w:pPr>
+            <w:r>
+              <w:rPr>
+                <w:sz w:val="18"/>
+                <w:szCs w:val="18"/>
+              </w:rPr>
+              <w:t>N</w:t>
+            </w:r>
           </w:p>
         </w:tc>
         <w:tc>
@@ -5218,6 +5274,13 @@
                 <w:szCs w:val="18"/>
               </w:rPr>
             </w:pPr>
+            <w:r>
+              <w:rPr>
+                <w:sz w:val="18"/>
+                <w:szCs w:val="18"/>
+              </w:rPr>
+              <w:t>N</w:t>
+            </w:r>
           </w:p>
         </w:tc>
         <w:tc>

</xml_diff>